<commit_message>
most important file added
</commit_message>
<xml_diff>
--- a/INTERNSHIP COVER LETTER_kibru.docx
+++ b/INTERNSHIP COVER LETTER_kibru.docx
@@ -543,6 +543,11 @@
     </w:p>
     <w:p>
       <w:pPr>
+        <w:pStyle w:val="ListParagraph"/>
+        <w:numPr>
+          <w:ilvl w:val="0"/>
+          <w:numId w:val="1"/>
+        </w:numPr>
         <w:spacing w:after="360" w:line="240" w:lineRule="auto"/>
         <w:rPr>
           <w:rFonts w:ascii="Open Sans" w:eastAsia="Times New Roman" w:hAnsi="Open Sans" w:cs="Open Sans"/>
@@ -554,17 +559,65 @@
       </w:pPr>
       <w:r>
         <w:rPr>
+          <w:rFonts w:ascii="Helvetica" w:hAnsi="Helvetica"/>
+          <w:i/>
+          <w:iCs/>
+          <w:color w:val="6F6F6F"/>
+          <w:sz w:val="21"/>
+          <w:szCs w:val="21"/>
+          <w:shd w:val="clear" w:color="auto" w:fill="FFFFFF"/>
+        </w:rPr>
+        <w:t>Artificial Intelligence</w:t>
+      </w:r>
+    </w:p>
+    <w:p>
+      <w:pPr>
+        <w:pStyle w:val="ListParagraph"/>
+        <w:numPr>
+          <w:ilvl w:val="0"/>
+          <w:numId w:val="1"/>
+        </w:numPr>
+        <w:spacing w:after="360" w:line="240" w:lineRule="auto"/>
+        <w:rPr>
           <w:rFonts w:ascii="Open Sans" w:eastAsia="Times New Roman" w:hAnsi="Open Sans" w:cs="Open Sans"/>
           <w:iCs/>
           <w:color w:val="000000" w:themeColor="text1"/>
           <w:sz w:val="21"/>
           <w:szCs w:val="21"/>
         </w:rPr>
-        <w:t>Using my knowledge of the above, I designed a marketing campaign for a local pet grooming business that yielded the highest return on investment based on our given budget. The campaign was so well received that I was awarded third place in UGA’s business plan competition.</w:t>
+      </w:pPr>
+      <w:r>
+        <w:rPr>
+          <w:rFonts w:ascii="Helvetica" w:hAnsi="Helvetica"/>
+          <w:i/>
+          <w:iCs/>
+          <w:color w:val="6F6F6F"/>
+          <w:sz w:val="21"/>
+          <w:szCs w:val="21"/>
+          <w:shd w:val="clear" w:color="auto" w:fill="FFFFFF"/>
+        </w:rPr>
+        <w:t xml:space="preserve">Advanced Computer </w:t>
+      </w:r>
+      <w:r>
+        <w:rPr>
+          <w:rFonts w:ascii="Helvetica" w:hAnsi="Helvetica"/>
+          <w:i/>
+          <w:iCs/>
+          <w:color w:val="6F6F6F"/>
+          <w:sz w:val="21"/>
+          <w:szCs w:val="21"/>
+          <w:shd w:val="clear" w:color="auto" w:fill="FFFFFF"/>
+        </w:rPr>
+        <w:t>programming</w:t>
       </w:r>
     </w:p>
     <w:p>
       <w:pPr>
+        <w:pStyle w:val="ListParagraph"/>
+        <w:numPr>
+          <w:ilvl w:val="0"/>
+          <w:numId w:val="1"/>
+        </w:numPr>
         <w:spacing w:after="360" w:line="240" w:lineRule="auto"/>
         <w:rPr>
           <w:rFonts w:ascii="Open Sans" w:eastAsia="Times New Roman" w:hAnsi="Open Sans" w:cs="Open Sans"/>
@@ -576,12 +629,59 @@
       </w:pPr>
       <w:r>
         <w:rPr>
+          <w:rFonts w:ascii="Helvetica" w:hAnsi="Helvetica"/>
+          <w:i/>
+          <w:iCs/>
+          <w:color w:val="6F6F6F"/>
+          <w:sz w:val="21"/>
+          <w:szCs w:val="21"/>
+          <w:shd w:val="clear" w:color="auto" w:fill="FFFFFF"/>
+        </w:rPr>
+        <w:t>Robotics</w:t>
+      </w:r>
+    </w:p>
+    <w:p>
+      <w:pPr>
+        <w:spacing w:after="360" w:line="240" w:lineRule="auto"/>
+        <w:rPr>
           <w:rFonts w:ascii="Open Sans" w:eastAsia="Times New Roman" w:hAnsi="Open Sans" w:cs="Open Sans"/>
           <w:iCs/>
           <w:color w:val="000000" w:themeColor="text1"/>
           <w:sz w:val="21"/>
           <w:szCs w:val="21"/>
         </w:rPr>
+      </w:pPr>
+      <w:r>
+        <w:rPr>
+          <w:rFonts w:ascii="Open Sans" w:eastAsia="Times New Roman" w:hAnsi="Open Sans" w:cs="Open Sans"/>
+          <w:iCs/>
+          <w:color w:val="000000" w:themeColor="text1"/>
+          <w:sz w:val="21"/>
+          <w:szCs w:val="21"/>
+        </w:rPr>
+        <w:t>Using my knowledge of the above, I designed a marketing campaign for a local pet grooming business that yielded the highest return on investment based on our given budget. The campaign was so well received that I was awarded third place in UGA’s business plan competition.</w:t>
+      </w:r>
+    </w:p>
+    <w:p>
+      <w:pPr>
+        <w:spacing w:after="360" w:line="240" w:lineRule="auto"/>
+        <w:rPr>
+          <w:rFonts w:ascii="Open Sans" w:eastAsia="Times New Roman" w:hAnsi="Open Sans" w:cs="Open Sans"/>
+          <w:iCs/>
+          <w:color w:val="000000" w:themeColor="text1"/>
+          <w:sz w:val="21"/>
+          <w:szCs w:val="21"/>
+        </w:rPr>
+      </w:pPr>
+      <w:r>
+        <w:rPr>
+          <w:rFonts w:ascii="Open Sans" w:eastAsia="Times New Roman" w:hAnsi="Open Sans" w:cs="Open Sans"/>
+          <w:iCs/>
+          <w:color w:val="000000" w:themeColor="text1"/>
+          <w:sz w:val="21"/>
+          <w:szCs w:val="21"/>
+        </w:rPr>
+        <w:lastRenderedPageBreak/>
         <w:t>I would be delighted to have an opportunity to personally interview with you. Please accept the enclosed resume and feel free to contact me at</w:t>
       </w:r>
       <w:r>
@@ -1500,7 +1600,6 @@
       <w:sdtPr>
         <w:alias w:val="Company"/>
         <w:id w:val="2070375419"/>
-        <w:placeholder/>
         <w:showingPlcHdr/>
         <w:dataBinding w:prefixMappings="xmlns:ns0='http://schemas.openxmlformats.org/officeDocument/2006/extended-properties'" w:xpath="/ns0:Properties[1]/ns0:Company[1]" w:storeItemID="{6668398D-A668-4E3E-A5EB-62B293D839F1}"/>
         <w:text/>
@@ -1860,6 +1959,7 @@
     <w:lsdException w:name="HTML Sample" w:semiHidden="1" w:unhideWhenUsed="1"/>
     <w:lsdException w:name="HTML Typewriter" w:semiHidden="1" w:unhideWhenUsed="1"/>
     <w:lsdException w:name="HTML Variable" w:semiHidden="1" w:unhideWhenUsed="1"/>
+    <w:lsdException w:name="Normal Table" w:semiHidden="1" w:unhideWhenUsed="1"/>
     <w:lsdException w:name="annotation subject" w:semiHidden="1" w:unhideWhenUsed="1"/>
     <w:lsdException w:name="No List" w:semiHidden="1" w:unhideWhenUsed="1"/>
     <w:lsdException w:name="Outline List 1" w:semiHidden="1" w:unhideWhenUsed="1"/>
@@ -1902,8 +2002,11 @@
     <w:lsdException w:name="Table Contemporary" w:semiHidden="1" w:unhideWhenUsed="1"/>
     <w:lsdException w:name="Table Elegant" w:semiHidden="1" w:unhideWhenUsed="1"/>
     <w:lsdException w:name="Table Professional" w:semiHidden="1" w:unhideWhenUsed="1"/>
+    <w:lsdException w:name="Table Subtle 1" w:semiHidden="1" w:unhideWhenUsed="1"/>
     <w:lsdException w:name="Table Subtle 2" w:semiHidden="1" w:unhideWhenUsed="1"/>
     <w:lsdException w:name="Table Web 1" w:semiHidden="1" w:unhideWhenUsed="1"/>
+    <w:lsdException w:name="Table Web 2" w:semiHidden="1" w:unhideWhenUsed="1"/>
+    <w:lsdException w:name="Table Web 3" w:semiHidden="1" w:unhideWhenUsed="1"/>
     <w:lsdException w:name="Balloon Text" w:semiHidden="1" w:unhideWhenUsed="1"/>
     <w:lsdException w:name="Table Grid" w:uiPriority="39"/>
     <w:lsdException w:name="Table Theme" w:semiHidden="1" w:unhideWhenUsed="1"/>

</xml_diff>